<commit_message>
form uploading added and some issues fixed
</commit_message>
<xml_diff>
--- a/docs_templates/training_report_template.docx
+++ b/docs_templates/training_report_template.docx
@@ -40,25 +40,36 @@
             <w:pPr>
               <w:rPr>
                 <w:i/>
-                <w:lang w:val="en-US"/>
               </w:rPr>
             </w:pPr>
+            <w:r>
+              <w:t>{</w:t>
+            </w:r>
             <w:r>
               <w:rPr>
                 <w:lang w:val="en-US"/>
               </w:rPr>
-              <w:t>{</w:t>
+              <w:t>Mesto</w:t>
+            </w:r>
+            <w:r>
+              <w:t>_</w:t>
             </w:r>
             <w:r>
               <w:rPr>
                 <w:lang w:val="en-US"/>
               </w:rPr>
-              <w:t>Mesto_prohozhdeniya_PK</w:t>
+              <w:t>prohozhdeniya</w:t>
+            </w:r>
+            <w:r>
+              <w:t>_</w:t>
             </w:r>
             <w:r>
               <w:rPr>
                 <w:lang w:val="en-US"/>
               </w:rPr>
+              <w:t>PK</w:t>
+            </w:r>
+            <w:r>
               <w:t>}</w:t>
             </w:r>
           </w:p>
@@ -450,30 +461,9 @@
     <w:p>
       <w:pPr>
         <w:ind w:firstLine="709"/>
-        <w:rPr>
-          <w:u w:val="single"/>
-        </w:rPr>
-      </w:pPr>
-      <w:r>
-        <w:t xml:space="preserve">1. Форма реализации программы повышения квалификации: </w:t>
-      </w:r>
-      <w:r>
-        <w:rPr>
-          <w:u w:val="single"/>
-        </w:rPr>
-        <w:t>{</w:t>
-      </w:r>
-      <w:r>
-        <w:rPr>
-          <w:u w:val="single"/>
-        </w:rPr>
-        <w:t>Forma_programmy_PK</w:t>
-      </w:r>
-      <w:r>
-        <w:rPr>
-          <w:u w:val="single"/>
-        </w:rPr>
-        <w:t>}</w:t>
+      </w:pPr>
+      <w:r>
+        <w:t xml:space="preserve">1. Общие сведения о повышении квалификации </w:t>
       </w:r>
     </w:p>
     <w:p>
@@ -481,7 +471,10 @@
         <w:ind w:firstLine="709"/>
       </w:pPr>
       <w:r>
-        <w:t xml:space="preserve">1. Общие сведения о повышении квалификации </w:t>
+        <w:t xml:space="preserve">1.1. Наименование программы повышения квалификации: </w:t>
+      </w:r>
+      <w:r>
+        <w:t>{Naimenovanie_programmy_PK}</w:t>
       </w:r>
     </w:p>
     <w:p>
@@ -489,29 +482,9 @@
         <w:ind w:firstLine="709"/>
       </w:pPr>
       <w:r>
-        <w:t xml:space="preserve">1.1. Наименование программы повышения квалификации: </w:t>
-      </w:r>
-      <w:r>
-        <w:t>{</w:t>
-      </w:r>
-      <w:r>
-        <w:t>Naimenovanie_programmy_PK</w:t>
-      </w:r>
-      <w:r>
-        <w:t>}</w:t>
-      </w:r>
-    </w:p>
-    <w:p>
-      <w:pPr>
-        <w:ind w:firstLine="709"/>
-      </w:pPr>
-      <w:r>
         <w:t>1.2. Направление повышения квалификации: ____________________</w:t>
       </w:r>
       <w:r>
-        <w:rPr>
-          <w:lang w:val="en-US"/>
-        </w:rPr>
         <w:t>___</w:t>
       </w:r>
       <w:r>
@@ -685,9 +658,6 @@
         <w:t>2.1. Изученные вопросы:</w:t>
       </w:r>
       <w:r>
-        <w:rPr>
-          <w:lang w:val="en-US"/>
-        </w:rPr>
         <w:t xml:space="preserve"> </w:t>
       </w:r>
       <w:r>
@@ -747,13 +717,7 @@
         <w:br/>
       </w:r>
       <w:r>
-        <w:t>{</w:t>
-      </w:r>
-      <w:r>
-        <w:t>Rezultaty_PK</w:t>
-      </w:r>
-      <w:r>
-        <w:t>}</w:t>
+        <w:t>{Rezultaty_PK}</w:t>
       </w:r>
     </w:p>
     <w:p>
@@ -780,13 +744,7 @@
         <w:t xml:space="preserve"> </w:t>
       </w:r>
       <w:r>
-        <w:t>{</w:t>
-      </w:r>
-      <w:r>
-        <w:t>Izmeneniya_v_rabochih_programmy_disciplin</w:t>
-      </w:r>
-      <w:r>
-        <w:t>}</w:t>
+        <w:t>{Izmeneniya_v_rabochih_programmy_disciplin}</w:t>
       </w:r>
     </w:p>
     <w:p>
@@ -812,26 +770,62 @@
         <w:autoSpaceDE w:val="0"/>
         <w:autoSpaceDN w:val="0"/>
         <w:adjustRightInd w:val="0"/>
-        <w:rPr>
-          <w:lang w:val="en-US"/>
-        </w:rPr>
-      </w:pPr>
-      <w:r>
-        <w:rPr>
-          <w:lang w:val="en-US"/>
-        </w:rPr>
+      </w:pPr>
+      <w:r>
         <w:t>{</w:t>
       </w:r>
       <w:r>
         <w:rPr>
           <w:lang w:val="en-US"/>
         </w:rPr>
-        <w:t>Izmenenie_v_rabochie_programmy_obrazovatelnyh_programm</w:t>
-      </w:r>
-      <w:r>
-        <w:rPr>
-          <w:lang w:val="en-US"/>
-        </w:rPr>
+        <w:t>Izmenenie</w:t>
+      </w:r>
+      <w:r>
+        <w:t>_</w:t>
+      </w:r>
+      <w:r>
+        <w:rPr>
+          <w:lang w:val="en-US"/>
+        </w:rPr>
+        <w:t>v</w:t>
+      </w:r>
+      <w:r>
+        <w:t>_</w:t>
+      </w:r>
+      <w:r>
+        <w:rPr>
+          <w:lang w:val="en-US"/>
+        </w:rPr>
+        <w:t>rabochie</w:t>
+      </w:r>
+      <w:r>
+        <w:t>_</w:t>
+      </w:r>
+      <w:r>
+        <w:rPr>
+          <w:lang w:val="en-US"/>
+        </w:rPr>
+        <w:t>programmy</w:t>
+      </w:r>
+      <w:r>
+        <w:t>_</w:t>
+      </w:r>
+      <w:r>
+        <w:rPr>
+          <w:lang w:val="en-US"/>
+        </w:rPr>
+        <w:t>obrazovatelnyh</w:t>
+      </w:r>
+      <w:r>
+        <w:t>_</w:t>
+      </w:r>
+      <w:r>
+        <w:rPr>
+          <w:lang w:val="en-US"/>
+        </w:rPr>
+        <w:t>programm</w:t>
+      </w:r>
+      <w:r>
         <w:t>};</w:t>
       </w:r>
     </w:p>
@@ -846,9 +840,6 @@
         <w:adjustRightInd w:val="0"/>
       </w:pPr>
       <w:r>
-        <w:rPr>
-          <w:lang w:val="en-US"/>
-        </w:rPr>
         <w:tab/>
       </w:r>
       <w:r>
@@ -921,13 +912,7 @@
         <w:t xml:space="preserve"> </w:t>
       </w:r>
       <w:r>
-        <w:t>{</w:t>
-      </w:r>
-      <w:r>
-        <w:t>Pererabotka_po_disciplinam</w:t>
-      </w:r>
-      <w:r>
-        <w:t>}</w:t>
+        <w:t>{Pererabotka_po_disciplinam}</w:t>
       </w:r>
     </w:p>
     <w:p>
@@ -953,26 +938,44 @@
         <w:autoSpaceDE w:val="0"/>
         <w:autoSpaceDN w:val="0"/>
         <w:adjustRightInd w:val="0"/>
-        <w:rPr>
-          <w:lang w:val="en-US"/>
-        </w:rPr>
-      </w:pPr>
-      <w:r>
-        <w:rPr>
-          <w:lang w:val="en-US"/>
-        </w:rPr>
+      </w:pPr>
+      <w:r>
         <w:t>{</w:t>
       </w:r>
       <w:r>
         <w:rPr>
           <w:lang w:val="en-US"/>
         </w:rPr>
-        <w:t>Pererabotka_dlya_obrazovatelnyh_programm</w:t>
-      </w:r>
-      <w:r>
-        <w:rPr>
-          <w:lang w:val="en-US"/>
-        </w:rPr>
+        <w:t>Pererabotka</w:t>
+      </w:r>
+      <w:r>
+        <w:t>_</w:t>
+      </w:r>
+      <w:r>
+        <w:rPr>
+          <w:lang w:val="en-US"/>
+        </w:rPr>
+        <w:t>dlya</w:t>
+      </w:r>
+      <w:r>
+        <w:t>_</w:t>
+      </w:r>
+      <w:r>
+        <w:rPr>
+          <w:lang w:val="en-US"/>
+        </w:rPr>
+        <w:t>obrazovatelnyh</w:t>
+      </w:r>
+      <w:r>
+        <w:t>_</w:t>
+      </w:r>
+      <w:r>
+        <w:rPr>
+          <w:lang w:val="en-US"/>
+        </w:rPr>
+        <w:t>programm</w:t>
+      </w:r>
+      <w:r>
         <w:t>}</w:t>
       </w:r>
     </w:p>
@@ -1067,13 +1070,7 @@
         <w:t xml:space="preserve"> </w:t>
       </w:r>
       <w:r>
-        <w:t>{</w:t>
-      </w:r>
-      <w:r>
-        <w:t>Razrabotka_APIM_po_disciplinam</w:t>
-      </w:r>
-      <w:r>
-        <w:t>}</w:t>
+        <w:t>{Razrabotka_APIM_po_disciplinam}</w:t>
       </w:r>
     </w:p>
     <w:p>
@@ -1225,7 +1222,6 @@
         <w:ind w:firstLine="709"/>
       </w:pPr>
       <w:r>
-        <w:lastRenderedPageBreak/>
         <w:t xml:space="preserve">2.3. Оценка организации повышения квалификации (стажировки) </w:t>
       </w:r>
     </w:p>
@@ -1273,21 +1269,42 @@
         <w:jc w:val="center"/>
       </w:pPr>
       <w:r>
-        <w:rPr>
-          <w:lang w:val="en-US"/>
-        </w:rPr>
         <w:t>{</w:t>
       </w:r>
       <w:r>
         <w:rPr>
           <w:lang w:val="en-US"/>
         </w:rPr>
-        <w:t>Ocenka_soderzhaniya_programmy_obucheniya</w:t>
-      </w:r>
-      <w:r>
-        <w:rPr>
-          <w:lang w:val="en-US"/>
-        </w:rPr>
+        <w:t>Ocenka</w:t>
+      </w:r>
+      <w:r>
+        <w:t>_</w:t>
+      </w:r>
+      <w:r>
+        <w:rPr>
+          <w:lang w:val="en-US"/>
+        </w:rPr>
+        <w:t>soderzhaniya</w:t>
+      </w:r>
+      <w:r>
+        <w:t>_</w:t>
+      </w:r>
+      <w:r>
+        <w:rPr>
+          <w:lang w:val="en-US"/>
+        </w:rPr>
+        <w:t>programmy</w:t>
+      </w:r>
+      <w:r>
+        <w:t>_</w:t>
+      </w:r>
+      <w:r>
+        <w:rPr>
+          <w:lang w:val="en-US"/>
+        </w:rPr>
+        <w:t>obucheniya</w:t>
+      </w:r>
+      <w:r>
         <w:t>}</w:t>
       </w:r>
       <w:r>
@@ -1362,21 +1379,33 @@
         <w:jc w:val="center"/>
       </w:pPr>
       <w:r>
-        <w:rPr>
-          <w:lang w:val="en-US"/>
-        </w:rPr>
         <w:t>{</w:t>
       </w:r>
       <w:r>
         <w:rPr>
           <w:lang w:val="en-US"/>
         </w:rPr>
-        <w:t>Ocenka_zayavlennoj_programmy</w:t>
-      </w:r>
-      <w:r>
-        <w:rPr>
-          <w:lang w:val="en-US"/>
-        </w:rPr>
+        <w:t>Ocenka</w:t>
+      </w:r>
+      <w:r>
+        <w:t>_</w:t>
+      </w:r>
+      <w:r>
+        <w:rPr>
+          <w:lang w:val="en-US"/>
+        </w:rPr>
+        <w:t>zayavlennoj</w:t>
+      </w:r>
+      <w:r>
+        <w:t>_</w:t>
+      </w:r>
+      <w:r>
+        <w:rPr>
+          <w:lang w:val="en-US"/>
+        </w:rPr>
+        <w:t>programmy</w:t>
+      </w:r>
+      <w:r>
         <w:t>}</w:t>
       </w:r>
       <w:r>
@@ -1528,13 +1557,7 @@
         <w:jc w:val="center"/>
       </w:pPr>
       <w:r>
-        <w:t>{</w:t>
-      </w:r>
-      <w:r>
-        <w:t>Ocenka_urovnya_organizacii_PK</w:t>
-      </w:r>
-      <w:r>
-        <w:t>}</w:t>
+        <w:t>{Ocenka_urovnya_organizacii_PK}</w:t>
       </w:r>
       <w:r>
         <w:t>.</w:t>
@@ -1610,21 +1633,24 @@
         <w:jc w:val="center"/>
       </w:pPr>
       <w:r>
-        <w:rPr>
-          <w:lang w:val="en-US"/>
-        </w:rPr>
         <w:t>{</w:t>
       </w:r>
       <w:r>
         <w:rPr>
           <w:lang w:val="en-US"/>
         </w:rPr>
-        <w:t>Celesoobraznost_napravleniya</w:t>
-      </w:r>
-      <w:r>
-        <w:rPr>
-          <w:lang w:val="en-US"/>
-        </w:rPr>
+        <w:t>Celesoobraznost</w:t>
+      </w:r>
+      <w:r>
+        <w:t>_</w:t>
+      </w:r>
+      <w:r>
+        <w:rPr>
+          <w:lang w:val="en-US"/>
+        </w:rPr>
+        <w:t>napravleniya</w:t>
+      </w:r>
+      <w:r>
         <w:t>}</w:t>
       </w:r>
       <w:r>
@@ -1968,13 +1994,7 @@
         <w:t xml:space="preserve"> </w:t>
       </w:r>
       <w:r>
-        <w:t>{</w:t>
-      </w:r>
-      <w:r>
-        <w:t>Vypiska_iz_protokola</w:t>
-      </w:r>
-      <w:r>
-        <w:t>}</w:t>
+        <w:t>{Vypiska_iz_protokola}</w:t>
       </w:r>
     </w:p>
     <w:p>
@@ -1992,55 +2012,63 @@
           <w:i/>
           <w:sz w:val="17"/>
           <w:szCs w:val="17"/>
-          <w:lang w:val="en-US"/>
-        </w:rPr>
-      </w:pPr>
-      <w:r>
-        <w:rPr>
-          <w:lang w:val="en-US"/>
-        </w:rPr>
+        </w:rPr>
+      </w:pPr>
+      <w:r>
         <w:t>1.</w:t>
       </w:r>
       <w:r>
-        <w:rPr>
-          <w:lang w:val="en-US"/>
-        </w:rPr>
         <w:t>{</w:t>
       </w:r>
       <w:r>
         <w:rPr>
           <w:lang w:val="en-US"/>
         </w:rPr>
-        <w:t>Postanovlenie_kafedry</w:t>
-      </w:r>
-      <w:r>
-        <w:rPr>
-          <w:lang w:val="en-US"/>
-        </w:rPr>
+        <w:t>Postanovlenie</w:t>
+      </w:r>
+      <w:r>
+        <w:t>_</w:t>
+      </w:r>
+      <w:r>
+        <w:rPr>
+          <w:lang w:val="en-US"/>
+        </w:rPr>
+        <w:t>kafedry</w:t>
+      </w:r>
+      <w:r>
         <w:t>}</w:t>
       </w:r>
       <w:r>
-        <w:rPr>
-          <w:lang w:val="en-US"/>
-        </w:rPr>
         <w:t>.</w:t>
       </w:r>
       <w:r>
-        <w:rPr>
-          <w:lang w:val="en-US"/>
-        </w:rPr>
         <w:t xml:space="preserve"> {</w:t>
       </w:r>
       <w:r>
         <w:rPr>
           <w:lang w:val="en-US"/>
         </w:rPr>
-        <w:t>Kommentarij_k_postanovleniyu</w:t>
-      </w:r>
-      <w:r>
-        <w:rPr>
-          <w:lang w:val="en-US"/>
-        </w:rPr>
+        <w:t>Kommentarij</w:t>
+      </w:r>
+      <w:r>
+        <w:t>_</w:t>
+      </w:r>
+      <w:r>
+        <w:rPr>
+          <w:lang w:val="en-US"/>
+        </w:rPr>
+        <w:t>k</w:t>
+      </w:r>
+      <w:r>
+        <w:t>_</w:t>
+      </w:r>
+      <w:r>
+        <w:rPr>
+          <w:lang w:val="en-US"/>
+        </w:rPr>
+        <w:t>postanovleniyu</w:t>
+      </w:r>
+      <w:r>
         <w:t>}</w:t>
       </w:r>
       <w:r>
@@ -2048,7 +2076,6 @@
           <w:i/>
           <w:sz w:val="17"/>
           <w:szCs w:val="17"/>
-          <w:lang w:val="en-US"/>
         </w:rPr>
         <w:t xml:space="preserve"> </w:t>
       </w:r>
@@ -2056,44 +2083,65 @@
     <w:p>
       <w:pPr>
         <w:ind w:firstLine="709"/>
-        <w:rPr>
-          <w:lang w:val="en-US"/>
-        </w:rPr>
-      </w:pPr>
-      <w:r>
-        <w:rPr>
-          <w:lang w:val="en-US"/>
-        </w:rPr>
+      </w:pPr>
+      <w:r>
         <w:t xml:space="preserve">2. </w:t>
       </w:r>
       <w:r>
-        <w:rPr>
-          <w:lang w:val="en-US"/>
-        </w:rPr>
         <w:t>{</w:t>
       </w:r>
       <w:r>
         <w:rPr>
           <w:lang w:val="en-US"/>
         </w:rPr>
-        <w:t>Prichiny_nizkoj_rezultativnosti</w:t>
-      </w:r>
-      <w:r>
-        <w:rPr>
-          <w:lang w:val="en-US"/>
-        </w:rPr>
+        <w:t>Prichiny</w:t>
+      </w:r>
+      <w:r>
+        <w:t>_</w:t>
+      </w:r>
+      <w:r>
+        <w:rPr>
+          <w:lang w:val="en-US"/>
+        </w:rPr>
+        <w:t>nizkoj</w:t>
+      </w:r>
+      <w:r>
+        <w:t>_</w:t>
+      </w:r>
+      <w:r>
+        <w:rPr>
+          <w:lang w:val="en-US"/>
+        </w:rPr>
+        <w:t>rezultativnosti</w:t>
+      </w:r>
+      <w:r>
         <w:t>}. {</w:t>
       </w:r>
       <w:r>
         <w:rPr>
           <w:lang w:val="en-US"/>
         </w:rPr>
-        <w:t>Predlozheniya_po_ustraneniyu</w:t>
-      </w:r>
-      <w:r>
-        <w:rPr>
-          <w:lang w:val="en-US"/>
-        </w:rPr>
+        <w:t>Predlozheniya</w:t>
+      </w:r>
+      <w:r>
+        <w:t>_</w:t>
+      </w:r>
+      <w:r>
+        <w:rPr>
+          <w:lang w:val="en-US"/>
+        </w:rPr>
+        <w:t>po</w:t>
+      </w:r>
+      <w:r>
+        <w:t>_</w:t>
+      </w:r>
+      <w:r>
+        <w:rPr>
+          <w:lang w:val="en-US"/>
+        </w:rPr>
+        <w:t>ustraneniyu</w:t>
+      </w:r>
+      <w:r>
         <w:t>}</w:t>
       </w:r>
     </w:p>
@@ -2104,16 +2152,12 @@
         <w:rPr>
           <w:sz w:val="26"/>
           <w:szCs w:val="26"/>
-          <w:lang w:val="en-US"/>
         </w:rPr>
       </w:pPr>
     </w:p>
     <w:p>
       <w:pPr>
         <w:ind w:firstLine="709"/>
-        <w:rPr>
-          <w:lang w:val="en-US"/>
-        </w:rPr>
       </w:pPr>
     </w:p>
     <w:p>

</xml_diff>